<commit_message>
Changes made to application.properties
</commit_message>
<xml_diff>
--- a/Module_13_Assg.docx
+++ b/Module_13_Assg.docx
@@ -9,13 +9,8 @@
     </w:p>
     <w:p>
       <w:r>
-        <w:t xml:space="preserve">  Professor: Mary </w:t>
-      </w:r>
-      <w:proofErr w:type="spellStart"/>
-      <w:r>
-        <w:t>Walauskis</w:t>
-      </w:r>
-      <w:proofErr w:type="spellEnd"/>
+        <w:t xml:space="preserve">  Professor: Mary Walauskis</w:t>
+      </w:r>
     </w:p>
     <w:p>
       <w:r>
@@ -24,15 +19,18 @@
     </w:p>
     <w:p>
       <w:r>
-        <w:t xml:space="preserve">  Date: 4/12/2023</w:t>
-      </w:r>
-    </w:p>
-    <w:p>
-      <w:pPr>
-        <w:jc w:val="center"/>
-        <w:rPr>
-          <w:rStyle w:val="Hyperlink"/>
-        </w:rPr>
+        <w:t xml:space="preserve">  Date: 4/1</w:t>
+      </w:r>
+      <w:r>
+        <w:t>3</w:t>
+      </w:r>
+      <w:r>
+        <w:t>/2023</w:t>
+      </w:r>
+    </w:p>
+    <w:p>
+      <w:pPr>
+        <w:jc w:val="center"/>
       </w:pPr>
       <w:r>
         <w:rPr>
@@ -50,7 +48,7 @@
           <w:rPr>
             <w:rStyle w:val="Hyperlink"/>
           </w:rPr>
-          <w:t>https://github.com/ericthomas98/mohtsuWebApp</w:t>
+          <w:t>https://github.com/ericthomas98/Module-13</w:t>
         </w:r>
       </w:hyperlink>
     </w:p>
@@ -64,7 +62,10 @@
         </w:rPr>
       </w:pPr>
       <w:r>
-        <w:t>Jenkins screenshots:</w:t>
+        <w:t>Postman</w:t>
+      </w:r>
+      <w:r>
+        <w:t xml:space="preserve"> screenshots:</w:t>
       </w:r>
       <w:r>
         <w:rPr>
@@ -74,15 +75,50 @@
         </w:rPr>
         <w:t xml:space="preserve"> </w:t>
       </w:r>
-      <w:r>
-        <w:rPr>
+    </w:p>
+    <w:p>
+      <w:pPr>
+        <w:jc w:val="center"/>
+        <w:rPr>
+          <w:b/>
+          <w:bCs/>
           <w:noProof/>
+          <w:color w:val="000000" w:themeColor="text1"/>
+          <w:u w:val="single"/>
+          <w14:shadow w14:blurRad="38100" w14:dist="19050" w14:dir="2700000" w14:sx="100000" w14:sy="100000" w14:kx="0" w14:ky="0" w14:algn="tl">
+            <w14:schemeClr w14:val="dk1">
+              <w14:alpha w14:val="60000"/>
+            </w14:schemeClr>
+          </w14:shadow>
+          <w14:textOutline w14:w="0" w14:cap="flat" w14:cmpd="sng" w14:algn="ctr">
+            <w14:noFill/>
+            <w14:prstDash w14:val="solid"/>
+            <w14:round/>
+          </w14:textOutline>
+        </w:rPr>
+      </w:pPr>
+      <w:r>
+        <w:rPr>
+          <w:b/>
+          <w:bCs/>
+          <w:u w:val="single"/>
+        </w:rPr>
+        <w:t>API PUT:</w:t>
+      </w:r>
+    </w:p>
+    <w:p>
+      <w:pPr>
+        <w:jc w:val="center"/>
+      </w:pPr>
+      <w:r>
+        <w:rPr>
+          <w:noProof/>
         </w:rPr>
         <w:drawing>
-          <wp:inline distT="0" distB="0" distL="0" distR="0" wp14:anchorId="4FCDEE16" wp14:editId="2A339F6E">
-            <wp:extent cx="5838825" cy="3285512"/>
-            <wp:effectExtent l="0" t="0" r="0" b="0"/>
-            <wp:docPr id="222845118" name="Picture 1" descr="Graphical user interface, text&#10;&#10;Description automatically generated"/>
+          <wp:inline distT="0" distB="0" distL="0" distR="0" wp14:anchorId="33174170" wp14:editId="539FA2B9">
+            <wp:extent cx="4384796" cy="2377440"/>
+            <wp:effectExtent l="0" t="0" r="0" b="3810"/>
+            <wp:docPr id="2016307377" name="Picture 4"/>
             <wp:cNvGraphicFramePr>
               <a:graphicFrameLocks xmlns:a="http://schemas.openxmlformats.org/drawingml/2006/main" noChangeAspect="1"/>
             </wp:cNvGraphicFramePr>
@@ -90,7 +126,7 @@
               <a:graphicData uri="http://schemas.openxmlformats.org/drawingml/2006/picture">
                 <pic:pic xmlns:pic="http://schemas.openxmlformats.org/drawingml/2006/picture">
                   <pic:nvPicPr>
-                    <pic:cNvPr id="222845118" name="Picture 1" descr="Graphical user interface, text&#10;&#10;Description automatically generated"/>
+                    <pic:cNvPr id="0" name="Picture 4"/>
                     <pic:cNvPicPr>
                       <a:picLocks noChangeAspect="1" noChangeArrowheads="1"/>
                     </pic:cNvPicPr>
@@ -111,7 +147,7 @@
                   <pic:spPr bwMode="auto">
                     <a:xfrm>
                       <a:off x="0" y="0"/>
-                      <a:ext cx="5845758" cy="3289413"/>
+                      <a:ext cx="4408462" cy="2390272"/>
                     </a:xfrm>
                     <a:prstGeom prst="rect">
                       <a:avLst/>
@@ -128,26 +164,54 @@
         </w:drawing>
       </w:r>
     </w:p>
-    <w:p>
-      <w:pPr>
-        <w:rPr>
+    <w:p/>
+    <w:p>
+      <w:pPr>
+        <w:jc w:val="center"/>
+        <w:rPr>
+          <w:b/>
+          <w:bCs/>
+          <w:u w:val="single"/>
+        </w:rPr>
+      </w:pPr>
+      <w:r>
+        <w:rPr>
+          <w:b/>
+          <w:bCs/>
+          <w:u w:val="single"/>
+        </w:rPr>
+        <w:t>API POST</w:t>
+      </w:r>
+      <w:r>
+        <w:rPr>
+          <w:b/>
+          <w:bCs/>
+          <w:u w:val="single"/>
+        </w:rPr>
+        <w:t>:</w:t>
+      </w:r>
+    </w:p>
+    <w:p>
+      <w:pPr>
+        <w:jc w:val="center"/>
+        <w:rPr>
+          <w:b/>
+          <w:bCs/>
+          <w:u w:val="single"/>
+        </w:rPr>
+      </w:pPr>
+      <w:r>
+        <w:rPr>
+          <w:b/>
+          <w:bCs/>
           <w:noProof/>
-          <w:color w:val="0563C1" w:themeColor="hyperlink"/>
-          <w:u w:val="single"/>
-        </w:rPr>
-      </w:pPr>
-      <w:r>
-        <w:rPr>
-          <w:noProof/>
-          <w:color w:val="0563C1" w:themeColor="hyperlink"/>
-          <w:u w:val="single"/>
-        </w:rPr>
-        <w:lastRenderedPageBreak/>
+          <w:u w:val="single"/>
+        </w:rPr>
         <w:drawing>
-          <wp:inline distT="0" distB="0" distL="0" distR="0" wp14:anchorId="44C3DE3C" wp14:editId="2C8502DE">
-            <wp:extent cx="5924550" cy="3333750"/>
-            <wp:effectExtent l="0" t="0" r="0" b="0"/>
-            <wp:docPr id="486918919" name="Picture 2" descr="Graphical user interface, text, application&#10;&#10;Description automatically generated"/>
+          <wp:inline distT="0" distB="0" distL="0" distR="0" wp14:anchorId="408277C9" wp14:editId="4D517480">
+            <wp:extent cx="5295568" cy="2995588"/>
+            <wp:effectExtent l="0" t="0" r="635" b="0"/>
+            <wp:docPr id="1272816345" name="Picture 6"/>
             <wp:cNvGraphicFramePr>
               <a:graphicFrameLocks xmlns:a="http://schemas.openxmlformats.org/drawingml/2006/main" noChangeAspect="1"/>
             </wp:cNvGraphicFramePr>
@@ -155,7 +219,7 @@
               <a:graphicData uri="http://schemas.openxmlformats.org/drawingml/2006/picture">
                 <pic:pic xmlns:pic="http://schemas.openxmlformats.org/drawingml/2006/picture">
                   <pic:nvPicPr>
-                    <pic:cNvPr id="486918919" name="Picture 2" descr="Graphical user interface, text, application&#10;&#10;Description automatically generated"/>
+                    <pic:cNvPr id="0" name="Picture 7"/>
                     <pic:cNvPicPr>
                       <a:picLocks noChangeAspect="1" noChangeArrowheads="1"/>
                     </pic:cNvPicPr>
@@ -176,7 +240,7 @@
                   <pic:spPr bwMode="auto">
                     <a:xfrm>
                       <a:off x="0" y="0"/>
-                      <a:ext cx="5924550" cy="3333750"/>
+                      <a:ext cx="5305856" cy="3001408"/>
                     </a:xfrm>
                     <a:prstGeom prst="rect">
                       <a:avLst/>
@@ -192,25 +256,44 @@
           </wp:inline>
         </w:drawing>
       </w:r>
+    </w:p>
+    <w:p/>
+    <w:p>
+      <w:pPr>
+        <w:jc w:val="center"/>
+        <w:rPr>
+          <w:b/>
+          <w:bCs/>
+          <w:u w:val="single"/>
+        </w:rPr>
+      </w:pPr>
+      <w:r>
+        <w:rPr>
+          <w:b/>
+          <w:bCs/>
+          <w:u w:val="single"/>
+        </w:rPr>
+        <w:t>API UPDATE:</w:t>
+      </w:r>
+    </w:p>
+    <w:p>
+      <w:pPr>
+        <w:jc w:val="center"/>
+        <w:rPr>
+          <w:b/>
+          <w:bCs/>
+          <w:u w:val="single"/>
+        </w:rPr>
+      </w:pPr>
       <w:r>
         <w:rPr>
           <w:noProof/>
-          <w:color w:val="0563C1" w:themeColor="hyperlink"/>
-          <w:u w:val="single"/>
-        </w:rPr>
-        <w:t xml:space="preserve"> </w:t>
-      </w:r>
-      <w:r>
-        <w:rPr>
-          <w:noProof/>
-          <w:color w:val="0563C1" w:themeColor="hyperlink"/>
-          <w:u w:val="single"/>
         </w:rPr>
         <w:drawing>
-          <wp:inline distT="0" distB="0" distL="0" distR="0" wp14:anchorId="43946B51" wp14:editId="7B0A8C95">
-            <wp:extent cx="5934075" cy="3343275"/>
-            <wp:effectExtent l="0" t="0" r="9525" b="9525"/>
-            <wp:docPr id="1935815454" name="Picture 3"/>
+          <wp:inline distT="0" distB="0" distL="0" distR="0" wp14:anchorId="0DCC6479" wp14:editId="4AECB1A4">
+            <wp:extent cx="5943600" cy="3776345"/>
+            <wp:effectExtent l="0" t="0" r="0" b="0"/>
+            <wp:docPr id="715123665" name="Picture 7" descr="A screenshot of a computer&#10;&#10;Description automatically generated"/>
             <wp:cNvGraphicFramePr>
               <a:graphicFrameLocks xmlns:a="http://schemas.openxmlformats.org/drawingml/2006/main" noChangeAspect="1"/>
             </wp:cNvGraphicFramePr>
@@ -218,7 +301,7 @@
               <a:graphicData uri="http://schemas.openxmlformats.org/drawingml/2006/picture">
                 <pic:pic xmlns:pic="http://schemas.openxmlformats.org/drawingml/2006/picture">
                   <pic:nvPicPr>
-                    <pic:cNvPr id="0" name="Picture 3"/>
+                    <pic:cNvPr id="715123665" name="Picture 7" descr="A screenshot of a computer&#10;&#10;Description automatically generated"/>
                     <pic:cNvPicPr>
                       <a:picLocks noChangeAspect="1" noChangeArrowheads="1"/>
                     </pic:cNvPicPr>
@@ -239,7 +322,7 @@
                   <pic:spPr bwMode="auto">
                     <a:xfrm>
                       <a:off x="0" y="0"/>
-                      <a:ext cx="5934075" cy="3343275"/>
+                      <a:ext cx="5943600" cy="3776345"/>
                     </a:xfrm>
                     <a:prstGeom prst="rect">
                       <a:avLst/>
@@ -256,7 +339,269 @@
         </w:drawing>
       </w:r>
     </w:p>
-    <w:p/>
+    <w:p>
+      <w:pPr>
+        <w:jc w:val="center"/>
+        <w:rPr>
+          <w:b/>
+          <w:bCs/>
+          <w:u w:val="single"/>
+        </w:rPr>
+      </w:pPr>
+      <w:r>
+        <w:rPr>
+          <w:b/>
+          <w:bCs/>
+          <w:u w:val="single"/>
+        </w:rPr>
+        <w:t>API DELETE:</w:t>
+      </w:r>
+    </w:p>
+    <w:p>
+      <w:pPr>
+        <w:jc w:val="center"/>
+        <w:rPr>
+          <w:b/>
+          <w:bCs/>
+          <w:u w:val="single"/>
+        </w:rPr>
+      </w:pPr>
+      <w:r>
+        <w:rPr>
+          <w:noProof/>
+        </w:rPr>
+        <w:drawing>
+          <wp:inline distT="0" distB="0" distL="0" distR="0" wp14:anchorId="49E5F723" wp14:editId="0A31ACC7">
+            <wp:extent cx="5943600" cy="3343910"/>
+            <wp:effectExtent l="0" t="0" r="0" b="8890"/>
+            <wp:docPr id="72075567" name="Picture 8" descr="Graphical user interface&#10;&#10;Description automatically generated"/>
+            <wp:cNvGraphicFramePr>
+              <a:graphicFrameLocks xmlns:a="http://schemas.openxmlformats.org/drawingml/2006/main" noChangeAspect="1"/>
+            </wp:cNvGraphicFramePr>
+            <a:graphic xmlns:a="http://schemas.openxmlformats.org/drawingml/2006/main">
+              <a:graphicData uri="http://schemas.openxmlformats.org/drawingml/2006/picture">
+                <pic:pic xmlns:pic="http://schemas.openxmlformats.org/drawingml/2006/picture">
+                  <pic:nvPicPr>
+                    <pic:cNvPr id="72075567" name="Picture 8" descr="Graphical user interface&#10;&#10;Description automatically generated"/>
+                    <pic:cNvPicPr>
+                      <a:picLocks noChangeAspect="1" noChangeArrowheads="1"/>
+                    </pic:cNvPicPr>
+                  </pic:nvPicPr>
+                  <pic:blipFill>
+                    <a:blip r:embed="rId8" cstate="print">
+                      <a:extLst>
+                        <a:ext uri="{28A0092B-C50C-407E-A947-70E740481C1C}">
+                          <a14:useLocalDpi xmlns:a14="http://schemas.microsoft.com/office/drawing/2010/main" val="0"/>
+                        </a:ext>
+                      </a:extLst>
+                    </a:blip>
+                    <a:srcRect/>
+                    <a:stretch>
+                      <a:fillRect/>
+                    </a:stretch>
+                  </pic:blipFill>
+                  <pic:spPr bwMode="auto">
+                    <a:xfrm>
+                      <a:off x="0" y="0"/>
+                      <a:ext cx="5943600" cy="3343910"/>
+                    </a:xfrm>
+                    <a:prstGeom prst="rect">
+                      <a:avLst/>
+                    </a:prstGeom>
+                    <a:noFill/>
+                    <a:ln>
+                      <a:noFill/>
+                    </a:ln>
+                  </pic:spPr>
+                </pic:pic>
+              </a:graphicData>
+            </a:graphic>
+          </wp:inline>
+        </w:drawing>
+      </w:r>
+    </w:p>
+    <w:p>
+      <w:pPr>
+        <w:jc w:val="center"/>
+        <w:rPr>
+          <w:b/>
+          <w:bCs/>
+          <w:u w:val="single"/>
+        </w:rPr>
+      </w:pPr>
+    </w:p>
+    <w:p>
+      <w:pPr>
+        <w:jc w:val="center"/>
+        <w:rPr>
+          <w:b/>
+          <w:bCs/>
+          <w:u w:val="single"/>
+        </w:rPr>
+      </w:pPr>
+      <w:r>
+        <w:rPr>
+          <w:b/>
+          <w:bCs/>
+          <w:u w:val="single"/>
+        </w:rPr>
+        <w:t>DATABASE:</w:t>
+      </w:r>
+    </w:p>
+    <w:p>
+      <w:pPr>
+        <w:jc w:val="center"/>
+        <w:rPr>
+          <w:b/>
+          <w:bCs/>
+          <w:u w:val="single"/>
+        </w:rPr>
+      </w:pPr>
+      <w:r>
+        <w:rPr>
+          <w:noProof/>
+        </w:rPr>
+        <w:drawing>
+          <wp:inline distT="0" distB="0" distL="0" distR="0" wp14:anchorId="154CF9FF" wp14:editId="0A1959B7">
+            <wp:extent cx="5943600" cy="3343910"/>
+            <wp:effectExtent l="0" t="0" r="0" b="8890"/>
+            <wp:docPr id="636357182" name="Picture 1" descr="Graphical user interface, text, application&#10;&#10;Description automatically generated"/>
+            <wp:cNvGraphicFramePr>
+              <a:graphicFrameLocks xmlns:a="http://schemas.openxmlformats.org/drawingml/2006/main" noChangeAspect="1"/>
+            </wp:cNvGraphicFramePr>
+            <a:graphic xmlns:a="http://schemas.openxmlformats.org/drawingml/2006/main">
+              <a:graphicData uri="http://schemas.openxmlformats.org/drawingml/2006/picture">
+                <pic:pic xmlns:pic="http://schemas.openxmlformats.org/drawingml/2006/picture">
+                  <pic:nvPicPr>
+                    <pic:cNvPr id="636357182" name="Picture 1" descr="Graphical user interface, text, application&#10;&#10;Description automatically generated"/>
+                    <pic:cNvPicPr>
+                      <a:picLocks noChangeAspect="1" noChangeArrowheads="1"/>
+                    </pic:cNvPicPr>
+                  </pic:nvPicPr>
+                  <pic:blipFill>
+                    <a:blip r:embed="rId9" cstate="print">
+                      <a:extLst>
+                        <a:ext uri="{28A0092B-C50C-407E-A947-70E740481C1C}">
+                          <a14:useLocalDpi xmlns:a14="http://schemas.microsoft.com/office/drawing/2010/main" val="0"/>
+                        </a:ext>
+                      </a:extLst>
+                    </a:blip>
+                    <a:srcRect/>
+                    <a:stretch>
+                      <a:fillRect/>
+                    </a:stretch>
+                  </pic:blipFill>
+                  <pic:spPr bwMode="auto">
+                    <a:xfrm>
+                      <a:off x="0" y="0"/>
+                      <a:ext cx="5943600" cy="3343910"/>
+                    </a:xfrm>
+                    <a:prstGeom prst="rect">
+                      <a:avLst/>
+                    </a:prstGeom>
+                    <a:noFill/>
+                    <a:ln>
+                      <a:noFill/>
+                    </a:ln>
+                  </pic:spPr>
+                </pic:pic>
+              </a:graphicData>
+            </a:graphic>
+          </wp:inline>
+        </w:drawing>
+      </w:r>
+    </w:p>
+    <w:p>
+      <w:pPr>
+        <w:jc w:val="center"/>
+        <w:rPr>
+          <w:b/>
+          <w:bCs/>
+          <w:u w:val="single"/>
+        </w:rPr>
+      </w:pPr>
+    </w:p>
+    <w:p>
+      <w:pPr>
+        <w:jc w:val="center"/>
+        <w:rPr>
+          <w:b/>
+          <w:bCs/>
+          <w:u w:val="single"/>
+        </w:rPr>
+      </w:pPr>
+      <w:r>
+        <w:rPr>
+          <w:b/>
+          <w:bCs/>
+          <w:u w:val="single"/>
+        </w:rPr>
+        <w:t>DATABASE DELETED:</w:t>
+      </w:r>
+    </w:p>
+    <w:p>
+      <w:pPr>
+        <w:jc w:val="center"/>
+        <w:rPr>
+          <w:b/>
+          <w:bCs/>
+          <w:u w:val="single"/>
+        </w:rPr>
+      </w:pPr>
+      <w:r>
+        <w:rPr>
+          <w:noProof/>
+        </w:rPr>
+        <w:drawing>
+          <wp:inline distT="0" distB="0" distL="0" distR="0" wp14:anchorId="712E6F02" wp14:editId="575D01F8">
+            <wp:extent cx="5943600" cy="3343910"/>
+            <wp:effectExtent l="0" t="0" r="0" b="8890"/>
+            <wp:docPr id="1109522065" name="Picture 2" descr="Graphical user interface, text, application&#10;&#10;Description automatically generated"/>
+            <wp:cNvGraphicFramePr>
+              <a:graphicFrameLocks xmlns:a="http://schemas.openxmlformats.org/drawingml/2006/main" noChangeAspect="1"/>
+            </wp:cNvGraphicFramePr>
+            <a:graphic xmlns:a="http://schemas.openxmlformats.org/drawingml/2006/main">
+              <a:graphicData uri="http://schemas.openxmlformats.org/drawingml/2006/picture">
+                <pic:pic xmlns:pic="http://schemas.openxmlformats.org/drawingml/2006/picture">
+                  <pic:nvPicPr>
+                    <pic:cNvPr id="1109522065" name="Picture 2" descr="Graphical user interface, text, application&#10;&#10;Description automatically generated"/>
+                    <pic:cNvPicPr>
+                      <a:picLocks noChangeAspect="1" noChangeArrowheads="1"/>
+                    </pic:cNvPicPr>
+                  </pic:nvPicPr>
+                  <pic:blipFill>
+                    <a:blip r:embed="rId10" cstate="print">
+                      <a:extLst>
+                        <a:ext uri="{28A0092B-C50C-407E-A947-70E740481C1C}">
+                          <a14:useLocalDpi xmlns:a14="http://schemas.microsoft.com/office/drawing/2010/main" val="0"/>
+                        </a:ext>
+                      </a:extLst>
+                    </a:blip>
+                    <a:srcRect/>
+                    <a:stretch>
+                      <a:fillRect/>
+                    </a:stretch>
+                  </pic:blipFill>
+                  <pic:spPr bwMode="auto">
+                    <a:xfrm>
+                      <a:off x="0" y="0"/>
+                      <a:ext cx="5943600" cy="3343910"/>
+                    </a:xfrm>
+                    <a:prstGeom prst="rect">
+                      <a:avLst/>
+                    </a:prstGeom>
+                    <a:noFill/>
+                    <a:ln>
+                      <a:noFill/>
+                    </a:ln>
+                  </pic:spPr>
+                </pic:pic>
+              </a:graphicData>
+            </a:graphic>
+          </wp:inline>
+        </w:drawing>
+      </w:r>
+    </w:p>
     <w:sectPr>
       <w:pgSz w:w="12240" w:h="15840"/>
       <w:pgMar w:top="1440" w:right="1440" w:bottom="1440" w:left="1440" w:header="720" w:footer="720" w:gutter="0"/>

</xml_diff>